<commit_message>
Commit new template, error at end after download
</commit_message>
<xml_diff>
--- a/docassemble/MotionToStayEviction/data/templates/Notice_of_Appeal.docx
+++ b/docassemble/MotionToStayEviction/data/templates/Notice_of_Appeal.docx
@@ -1,6 +1,6 @@
 
 <file path=word/document.xml><?xml version="1.0" encoding="utf-8"?>
-<w:document xmlns:wpc="http://schemas.microsoft.com/office/word/2010/wordprocessingCanvas" xmlns:cx="http://schemas.microsoft.com/office/drawing/2014/chartex" xmlns:cx1="http://schemas.microsoft.com/office/drawing/2015/9/8/chartex" xmlns:mc="http://schemas.openxmlformats.org/markup-compatibility/2006" xmlns:o="urn:schemas-microsoft-com:office:office" xmlns:r="http://schemas.openxmlformats.org/officeDocument/2006/relationships" xmlns:m="http://schemas.openxmlformats.org/officeDocument/2006/math" xmlns:v="urn:schemas-microsoft-com:vml" xmlns:wp14="http://schemas.microsoft.com/office/word/2010/wordprocessingDrawing" xmlns:wp="http://schemas.openxmlformats.org/drawingml/2006/wordprocessingDrawing" xmlns:w10="urn:schemas-microsoft-com:office:word" xmlns:w="http://schemas.openxmlformats.org/wordprocessingml/2006/main" xmlns:w14="http://schemas.microsoft.com/office/word/2010/wordml" xmlns:w15="http://schemas.microsoft.com/office/word/2012/wordml" xmlns:w16se="http://schemas.microsoft.com/office/word/2015/wordml/symex" xmlns:wpg="http://schemas.microsoft.com/office/word/2010/wordprocessingGroup" xmlns:wpi="http://schemas.microsoft.com/office/word/2010/wordprocessingInk" xmlns:wne="http://schemas.microsoft.com/office/word/2006/wordml" xmlns:wps="http://schemas.microsoft.com/office/word/2010/wordprocessingShape" mc:Ignorable="w14 w15 w16se wp14">
+<w:document xmlns:wpc="http://schemas.microsoft.com/office/word/2010/wordprocessingCanvas" xmlns:cx="http://schemas.microsoft.com/office/drawing/2014/chartex" xmlns:cx1="http://schemas.microsoft.com/office/drawing/2015/9/8/chartex" xmlns:cx2="http://schemas.microsoft.com/office/drawing/2015/10/21/chartex" xmlns:cx3="http://schemas.microsoft.com/office/drawing/2016/5/9/chartex" xmlns:cx4="http://schemas.microsoft.com/office/drawing/2016/5/10/chartex" xmlns:cx5="http://schemas.microsoft.com/office/drawing/2016/5/11/chartex" xmlns:cx6="http://schemas.microsoft.com/office/drawing/2016/5/12/chartex" xmlns:cx7="http://schemas.microsoft.com/office/drawing/2016/5/13/chartex" xmlns:cx8="http://schemas.microsoft.com/office/drawing/2016/5/14/chartex" xmlns:mc="http://schemas.openxmlformats.org/markup-compatibility/2006" xmlns:aink="http://schemas.microsoft.com/office/drawing/2016/ink" xmlns:am3d="http://schemas.microsoft.com/office/drawing/2017/model3d" xmlns:o="urn:schemas-microsoft-com:office:office" xmlns:r="http://schemas.openxmlformats.org/officeDocument/2006/relationships" xmlns:m="http://schemas.openxmlformats.org/officeDocument/2006/math" xmlns:v="urn:schemas-microsoft-com:vml" xmlns:wp14="http://schemas.microsoft.com/office/word/2010/wordprocessingDrawing" xmlns:wp="http://schemas.openxmlformats.org/drawingml/2006/wordprocessingDrawing" xmlns:w10="urn:schemas-microsoft-com:office:word" xmlns:w="http://schemas.openxmlformats.org/wordprocessingml/2006/main" xmlns:w14="http://schemas.microsoft.com/office/word/2010/wordml" xmlns:w15="http://schemas.microsoft.com/office/word/2012/wordml" xmlns:w16cex="http://schemas.microsoft.com/office/word/2018/wordml/cex" xmlns:w16cid="http://schemas.microsoft.com/office/word/2016/wordml/cid" xmlns:w16="http://schemas.microsoft.com/office/word/2018/wordml" xmlns:w16se="http://schemas.microsoft.com/office/word/2015/wordml/symex" xmlns:wpg="http://schemas.microsoft.com/office/word/2010/wordprocessingGroup" xmlns:wpi="http://schemas.microsoft.com/office/word/2010/wordprocessingInk" xmlns:wne="http://schemas.microsoft.com/office/word/2006/wordml" xmlns:wps="http://schemas.microsoft.com/office/word/2010/wordprocessingShape" mc:Ignorable="w14 w15 w16se w16cid w16 w16cex wp14">
   <w:body>
     <w:p>
       <w:pPr>
@@ -23,84 +23,128 @@
     </w:p>
     <w:p>
       <w:pPr>
-        <w:pStyle w:val="ListParagraph"/>
-        <w:numPr>
-          <w:ilvl w:val="0"/>
-          <w:numId w:val="2"/>
-        </w:numPr>
-        <w:spacing w:before="100" w:beforeAutospacing="1" w:after="100" w:afterAutospacing="1" w:line="276" w:lineRule="auto"/>
-        <w:rPr>
-          <w:rFonts w:asciiTheme="minorHAnsi" w:eastAsia="Times New Roman" w:hAnsiTheme="minorHAnsi" w:cstheme="minorHAnsi"/>
-          <w:color w:val="auto"/>
-          <w:sz w:val="24"/>
-        </w:rPr>
-      </w:pPr>
-      <w:r>
-        <w:rPr>
-          <w:rFonts w:asciiTheme="minorHAnsi" w:eastAsia="Times New Roman" w:hAnsiTheme="minorHAnsi" w:cstheme="minorHAnsi"/>
-          <w:color w:val="auto"/>
+        <w:jc w:val="center"/>
+        <w:rPr>
+          <w:rFonts w:asciiTheme="minorHAnsi" w:hAnsiTheme="minorHAnsi" w:cstheme="minorHAnsi"/>
+          <w:sz w:val="24"/>
+        </w:rPr>
+      </w:pPr>
+      <w:r>
+        <w:rPr>
+          <w:rFonts w:asciiTheme="minorHAnsi" w:hAnsiTheme="minorHAnsi" w:cstheme="minorHAnsi"/>
           <w:sz w:val="24"/>
         </w:rPr>
         <w:t xml:space="preserve">{{ </w:t>
       </w:r>
-      <w:r>
-        <w:rPr>
-          <w:rFonts w:asciiTheme="minorHAnsi" w:hAnsiTheme="minorHAnsi" w:cstheme="minorHAnsi"/>
-          <w:sz w:val="24"/>
-        </w:rPr>
-        <w:t xml:space="preserve">housing_court }} </w:t>
-      </w:r>
-    </w:p>
-    <w:p>
-      <w:pPr>
-        <w:pStyle w:val="ListParagraph"/>
-        <w:numPr>
-          <w:ilvl w:val="0"/>
-          <w:numId w:val="2"/>
-        </w:numPr>
-        <w:spacing w:before="100" w:beforeAutospacing="1" w:after="100" w:afterAutospacing="1" w:line="276" w:lineRule="auto"/>
-        <w:rPr>
-          <w:rFonts w:asciiTheme="minorHAnsi" w:eastAsia="Times New Roman" w:hAnsiTheme="minorHAnsi" w:cstheme="minorHAnsi"/>
-          <w:color w:val="auto"/>
-          <w:sz w:val="24"/>
-        </w:rPr>
-      </w:pPr>
-      <w:r>
-        <w:rPr>
-          <w:rFonts w:asciiTheme="minorHAnsi" w:hAnsiTheme="minorHAnsi" w:cstheme="minorHAnsi"/>
-          <w:sz w:val="24"/>
-        </w:rPr>
-        <w:t>{{ housing_court_docket_number }}</w:t>
-      </w:r>
-    </w:p>
-    <w:p>
-      <w:pPr>
-        <w:pStyle w:val="ListParagraph"/>
-        <w:numPr>
-          <w:ilvl w:val="0"/>
-          <w:numId w:val="2"/>
-        </w:numPr>
-        <w:spacing w:before="100" w:beforeAutospacing="1" w:after="100" w:afterAutospacing="1" w:line="276" w:lineRule="auto"/>
-        <w:rPr>
-          <w:rFonts w:asciiTheme="minorHAnsi" w:eastAsia="Times New Roman" w:hAnsiTheme="minorHAnsi" w:cstheme="minorHAnsi"/>
-          <w:color w:val="auto"/>
-          <w:sz w:val="24"/>
-        </w:rPr>
-      </w:pPr>
-      <w:r>
-        <w:rPr>
-          <w:rFonts w:asciiTheme="minorHAnsi" w:hAnsiTheme="minorHAnsi" w:cstheme="minorHAnsi"/>
-          <w:sz w:val="24"/>
-        </w:rPr>
-        <w:t>{{ plaintiff_name</w:t>
-      </w:r>
-      <w:r>
-        <w:rPr>
-          <w:rFonts w:asciiTheme="minorHAnsi" w:hAnsiTheme="minorHAnsi" w:cstheme="minorHAnsi"/>
-          <w:sz w:val="24"/>
-        </w:rPr>
-        <w:t xml:space="preserve"> </w:t>
-      </w:r>
+      <w:proofErr w:type="spellStart"/>
+      <w:r>
+        <w:rPr>
+          <w:rFonts w:asciiTheme="minorHAnsi" w:hAnsiTheme="minorHAnsi" w:cstheme="minorHAnsi"/>
+          <w:sz w:val="24"/>
+        </w:rPr>
+        <w:t>housing_court</w:t>
+      </w:r>
+      <w:proofErr w:type="spellEnd"/>
+      <w:r>
+        <w:rPr>
+          <w:rFonts w:asciiTheme="minorHAnsi" w:hAnsiTheme="minorHAnsi" w:cstheme="minorHAnsi"/>
+          <w:sz w:val="24"/>
+        </w:rPr>
+        <w:t xml:space="preserve"> }} HOUSING COURT DOCKET NO. {{ </w:t>
+      </w:r>
+      <w:proofErr w:type="spellStart"/>
+      <w:r>
+        <w:rPr>
+          <w:rFonts w:asciiTheme="minorHAnsi" w:hAnsiTheme="minorHAnsi" w:cstheme="minorHAnsi"/>
+          <w:sz w:val="24"/>
+        </w:rPr>
+        <w:t>housing_court_docket_number</w:t>
+      </w:r>
+      <w:proofErr w:type="spellEnd"/>
+      <w:r>
+        <w:rPr>
+          <w:rFonts w:asciiTheme="minorHAnsi" w:hAnsiTheme="minorHAnsi" w:cstheme="minorHAnsi"/>
+          <w:sz w:val="24"/>
+        </w:rPr>
+        <w:t xml:space="preserve"> }}</w:t>
+      </w:r>
+    </w:p>
+    <w:p>
+      <w:pPr>
+        <w:jc w:val="center"/>
+        <w:rPr>
+          <w:rFonts w:asciiTheme="minorHAnsi" w:hAnsiTheme="minorHAnsi" w:cstheme="minorHAnsi"/>
+          <w:sz w:val="24"/>
+        </w:rPr>
+      </w:pPr>
+    </w:p>
+    <w:p>
+      <w:pPr>
+        <w:jc w:val="center"/>
+        <w:rPr>
+          <w:rFonts w:asciiTheme="minorHAnsi" w:hAnsiTheme="minorHAnsi" w:cstheme="minorHAnsi"/>
+          <w:sz w:val="24"/>
+        </w:rPr>
+      </w:pPr>
+    </w:p>
+    <w:p>
+      <w:pPr>
+        <w:jc w:val="center"/>
+        <w:rPr>
+          <w:rFonts w:asciiTheme="minorHAnsi" w:hAnsiTheme="minorHAnsi" w:cstheme="minorHAnsi"/>
+          <w:sz w:val="24"/>
+        </w:rPr>
+      </w:pPr>
+    </w:p>
+    <w:p>
+      <w:pPr>
+        <w:rPr>
+          <w:rFonts w:asciiTheme="minorHAnsi" w:hAnsiTheme="minorHAnsi" w:cstheme="minorHAnsi"/>
+          <w:b/>
+          <w:sz w:val="24"/>
+        </w:rPr>
+      </w:pPr>
+    </w:p>
+    <w:p>
+      <w:pPr>
+        <w:jc w:val="center"/>
+        <w:rPr>
+          <w:rFonts w:asciiTheme="minorHAnsi" w:hAnsiTheme="minorHAnsi" w:cstheme="minorHAnsi"/>
+          <w:sz w:val="24"/>
+        </w:rPr>
+      </w:pPr>
+      <w:r>
+        <w:rPr>
+          <w:rFonts w:asciiTheme="minorHAnsi" w:hAnsiTheme="minorHAnsi" w:cstheme="minorHAnsi"/>
+          <w:sz w:val="24"/>
+        </w:rPr>
+        <w:t>PLAINTIFF(S)</w:t>
+      </w:r>
+    </w:p>
+    <w:p>
+      <w:pPr>
+        <w:jc w:val="center"/>
+        <w:rPr>
+          <w:rFonts w:asciiTheme="minorHAnsi" w:hAnsiTheme="minorHAnsi" w:cstheme="minorHAnsi"/>
+          <w:sz w:val="24"/>
+        </w:rPr>
+      </w:pPr>
+      <w:r>
+        <w:rPr>
+          <w:rFonts w:asciiTheme="minorHAnsi" w:hAnsiTheme="minorHAnsi" w:cstheme="minorHAnsi"/>
+          <w:sz w:val="24"/>
+        </w:rPr>
+        <w:t xml:space="preserve">{{ </w:t>
+      </w:r>
+      <w:proofErr w:type="spellStart"/>
+      <w:r>
+        <w:rPr>
+          <w:rFonts w:asciiTheme="minorHAnsi" w:hAnsiTheme="minorHAnsi" w:cstheme="minorHAnsi"/>
+          <w:sz w:val="24"/>
+        </w:rPr>
+        <w:t>plaintiff_name</w:t>
+      </w:r>
+      <w:proofErr w:type="spellEnd"/>
       <w:r>
         <w:rPr>
           <w:rFonts w:asciiTheme="minorHAnsi" w:hAnsiTheme="minorHAnsi" w:cstheme="minorHAnsi"/>
@@ -108,96 +152,112 @@
         </w:rPr>
         <w:t>}}</w:t>
       </w:r>
-      <w:r>
-        <w:rPr>
-          <w:rFonts w:asciiTheme="minorHAnsi" w:hAnsiTheme="minorHAnsi" w:cstheme="minorHAnsi"/>
-          <w:sz w:val="24"/>
-        </w:rPr>
-        <w:tab/>
-      </w:r>
-    </w:p>
-    <w:p>
-      <w:pPr>
-        <w:pStyle w:val="ListParagraph"/>
-        <w:spacing w:before="100" w:beforeAutospacing="1" w:after="100" w:afterAutospacing="1" w:line="276" w:lineRule="auto"/>
-        <w:rPr>
-          <w:rFonts w:asciiTheme="minorHAnsi" w:eastAsia="Times New Roman" w:hAnsiTheme="minorHAnsi" w:cstheme="minorHAnsi"/>
-          <w:color w:val="auto"/>
-          <w:sz w:val="24"/>
-        </w:rPr>
-      </w:pPr>
-      <w:r>
-        <w:rPr>
-          <w:rFonts w:asciiTheme="minorHAnsi" w:eastAsia="Times New Roman" w:hAnsiTheme="minorHAnsi" w:cstheme="minorHAnsi"/>
-          <w:color w:val="auto"/>
-          <w:sz w:val="24"/>
-        </w:rPr>
-        <w:t>vs.</w:t>
-      </w:r>
-    </w:p>
-    <w:p>
-      <w:pPr>
-        <w:pStyle w:val="ListParagraph"/>
-        <w:numPr>
-          <w:ilvl w:val="0"/>
-          <w:numId w:val="2"/>
-        </w:numPr>
-        <w:spacing w:before="100" w:beforeAutospacing="1" w:after="100" w:afterAutospacing="1" w:line="480" w:lineRule="auto"/>
-        <w:rPr>
-          <w:rFonts w:asciiTheme="minorHAnsi" w:eastAsia="Times New Roman" w:hAnsiTheme="minorHAnsi" w:cstheme="minorHAnsi"/>
-          <w:color w:val="auto"/>
-          <w:sz w:val="24"/>
-        </w:rPr>
-      </w:pPr>
-      <w:r>
-        <w:rPr>
-          <w:rFonts w:asciiTheme="minorHAnsi" w:hAnsiTheme="minorHAnsi" w:cstheme="minorHAnsi"/>
-          <w:sz w:val="24"/>
-        </w:rPr>
-        <w:t>{{ defendant_name</w:t>
-      </w:r>
-      <w:r>
-        <w:rPr>
-          <w:rFonts w:asciiTheme="minorHAnsi" w:hAnsiTheme="minorHAnsi" w:cstheme="minorHAnsi"/>
-          <w:sz w:val="24"/>
-        </w:rPr>
-        <w:t xml:space="preserve"> </w:t>
-      </w:r>
-      <w:r>
-        <w:rPr>
-          <w:rFonts w:asciiTheme="minorHAnsi" w:hAnsiTheme="minorHAnsi" w:cstheme="minorHAnsi"/>
-          <w:sz w:val="24"/>
-        </w:rPr>
-        <w:t>}</w:t>
-      </w:r>
-      <w:r>
-        <w:rPr>
-          <w:rFonts w:asciiTheme="minorHAnsi" w:hAnsiTheme="minorHAnsi" w:cstheme="minorHAnsi"/>
-          <w:sz w:val="24"/>
-        </w:rPr>
-        <w:t>}</w:t>
-      </w:r>
-    </w:p>
-    <w:p>
-      <w:pPr>
-        <w:spacing w:before="100" w:beforeAutospacing="1" w:after="100" w:afterAutospacing="1" w:line="480" w:lineRule="auto"/>
-        <w:ind w:left="360"/>
+    </w:p>
+    <w:p>
+      <w:pPr>
+        <w:rPr>
+          <w:rFonts w:asciiTheme="minorHAnsi" w:hAnsiTheme="minorHAnsi" w:cstheme="minorHAnsi"/>
+          <w:sz w:val="24"/>
+        </w:rPr>
+      </w:pPr>
+    </w:p>
+    <w:p>
+      <w:pPr>
         <w:jc w:val="center"/>
         <w:rPr>
-          <w:rFonts w:asciiTheme="minorHAnsi" w:eastAsia="Times New Roman" w:hAnsiTheme="minorHAnsi" w:cstheme="minorHAnsi"/>
-          <w:b/>
-          <w:bCs/>
-          <w:color w:val="auto"/>
-          <w:sz w:val="24"/>
-        </w:rPr>
-      </w:pPr>
-      <w:r>
-        <w:rPr>
-          <w:rFonts w:asciiTheme="minorHAnsi" w:eastAsia="Times New Roman" w:hAnsiTheme="minorHAnsi" w:cstheme="minorHAnsi"/>
-          <w:b/>
-          <w:bCs/>
-          <w:color w:val="auto"/>
-          <w:sz w:val="24"/>
+          <w:rFonts w:asciiTheme="minorHAnsi" w:hAnsiTheme="minorHAnsi" w:cstheme="minorHAnsi"/>
+          <w:sz w:val="24"/>
+        </w:rPr>
+      </w:pPr>
+      <w:r>
+        <w:rPr>
+          <w:rFonts w:asciiTheme="minorHAnsi" w:hAnsiTheme="minorHAnsi" w:cstheme="minorHAnsi"/>
+          <w:sz w:val="24"/>
+        </w:rPr>
+        <w:t>v.</w:t>
+      </w:r>
+    </w:p>
+    <w:p>
+      <w:pPr>
+        <w:jc w:val="center"/>
+        <w:rPr>
+          <w:rFonts w:asciiTheme="minorHAnsi" w:hAnsiTheme="minorHAnsi" w:cstheme="minorHAnsi"/>
+          <w:sz w:val="24"/>
+        </w:rPr>
+      </w:pPr>
+    </w:p>
+    <w:p>
+      <w:pPr>
+        <w:jc w:val="center"/>
+        <w:rPr>
+          <w:rFonts w:asciiTheme="minorHAnsi" w:hAnsiTheme="minorHAnsi" w:cstheme="minorHAnsi"/>
+          <w:caps/>
+          <w:sz w:val="24"/>
+        </w:rPr>
+      </w:pPr>
+      <w:r>
+        <w:rPr>
+          <w:rFonts w:asciiTheme="minorHAnsi" w:hAnsiTheme="minorHAnsi" w:cstheme="minorHAnsi"/>
+          <w:caps/>
+          <w:sz w:val="24"/>
+        </w:rPr>
+        <w:t>DEFENDANT(S)</w:t>
+      </w:r>
+    </w:p>
+    <w:p>
+      <w:pPr>
+        <w:jc w:val="center"/>
+        <w:rPr>
+          <w:rFonts w:asciiTheme="minorHAnsi" w:hAnsiTheme="minorHAnsi" w:cstheme="minorHAnsi"/>
+          <w:sz w:val="24"/>
+        </w:rPr>
+      </w:pPr>
+      <w:r>
+        <w:rPr>
+          <w:rFonts w:asciiTheme="minorHAnsi" w:hAnsiTheme="minorHAnsi" w:cstheme="minorHAnsi"/>
+          <w:sz w:val="24"/>
+        </w:rPr>
+        <w:t xml:space="preserve">{{ </w:t>
+      </w:r>
+      <w:proofErr w:type="spellStart"/>
+      <w:r>
+        <w:rPr>
+          <w:rFonts w:asciiTheme="minorHAnsi" w:hAnsiTheme="minorHAnsi" w:cstheme="minorHAnsi"/>
+          <w:sz w:val="24"/>
+        </w:rPr>
+        <w:t>defendant_name</w:t>
+      </w:r>
+      <w:proofErr w:type="spellEnd"/>
+      <w:r>
+        <w:rPr>
+          <w:rFonts w:asciiTheme="minorHAnsi" w:hAnsiTheme="minorHAnsi" w:cstheme="minorHAnsi"/>
+          <w:sz w:val="24"/>
+        </w:rPr>
+        <w:t xml:space="preserve"> }}</w:t>
+      </w:r>
+    </w:p>
+    <w:p>
+      <w:pPr>
+        <w:jc w:val="center"/>
+        <w:rPr>
+          <w:rFonts w:asciiTheme="minorHAnsi" w:hAnsiTheme="minorHAnsi" w:cstheme="minorHAnsi"/>
+          <w:sz w:val="24"/>
+        </w:rPr>
+      </w:pPr>
+    </w:p>
+    <w:p>
+      <w:pPr>
+        <w:jc w:val="center"/>
+        <w:rPr>
+          <w:rFonts w:asciiTheme="minorHAnsi" w:hAnsiTheme="minorHAnsi" w:cstheme="minorHAnsi"/>
+          <w:sz w:val="24"/>
+        </w:rPr>
+      </w:pPr>
+      <w:r>
+        <w:rPr>
+          <w:rFonts w:cs="Times New Roman (Body CS)"/>
+          <w:caps/>
+          <w:u w:val="double"/>
         </w:rPr>
         <w:t>NOTICE OF APPEAL</w:t>
       </w:r>
@@ -222,7 +282,25 @@
           <w:color w:val="auto"/>
           <w:sz w:val="24"/>
         </w:rPr>
-        <w:t>The defendant (tenant) hereby appeals from the judgment of this Court entered on {{ housing_court_judgment_date }</w:t>
+        <w:t xml:space="preserve">The defendant (tenant) hereby appeals from the judgment of this Court entered on {{ </w:t>
+      </w:r>
+      <w:proofErr w:type="spellStart"/>
+      <w:r>
+        <w:rPr>
+          <w:rFonts w:asciiTheme="minorHAnsi" w:eastAsia="Times New Roman" w:hAnsiTheme="minorHAnsi" w:cstheme="minorHAnsi"/>
+          <w:color w:val="auto"/>
+          <w:sz w:val="24"/>
+        </w:rPr>
+        <w:t>housing_court_judgment_date</w:t>
+      </w:r>
+      <w:proofErr w:type="spellEnd"/>
+      <w:r>
+        <w:rPr>
+          <w:rFonts w:asciiTheme="minorHAnsi" w:eastAsia="Times New Roman" w:hAnsiTheme="minorHAnsi" w:cstheme="minorHAnsi"/>
+          <w:color w:val="auto"/>
+          <w:sz w:val="24"/>
+        </w:rPr>
+        <w:t xml:space="preserve"> }</w:t>
       </w:r>
       <w:r>
         <w:rPr>
@@ -317,15 +395,33 @@
         <w:t xml:space="preserve">by </w:t>
       </w:r>
       <w:r>
+        <w:rPr>
+          <w:rFonts w:asciiTheme="minorHAnsi" w:hAnsiTheme="minorHAnsi" w:cstheme="minorHAnsi"/>
+          <w:sz w:val="24"/>
+        </w:rPr>
         <w:t xml:space="preserve">{{ </w:t>
       </w:r>
-      <w:r>
+      <w:proofErr w:type="spellStart"/>
+      <w:r>
+        <w:rPr>
+          <w:rFonts w:asciiTheme="minorHAnsi" w:hAnsiTheme="minorHAnsi" w:cstheme="minorHAnsi"/>
+          <w:sz w:val="24"/>
+        </w:rPr>
         <w:t>noa_</w:t>
       </w:r>
       <w:r>
+        <w:rPr>
+          <w:rFonts w:asciiTheme="minorHAnsi" w:hAnsiTheme="minorHAnsi" w:cstheme="minorHAnsi"/>
+          <w:sz w:val="24"/>
+        </w:rPr>
         <w:t>method_of_service</w:t>
       </w:r>
-      <w:r>
+      <w:proofErr w:type="spellEnd"/>
+      <w:r>
+        <w:rPr>
+          <w:rFonts w:asciiTheme="minorHAnsi" w:hAnsiTheme="minorHAnsi" w:cstheme="minorHAnsi"/>
+          <w:sz w:val="24"/>
+        </w:rPr>
         <w:t xml:space="preserve"> }} </w:t>
       </w:r>
       <w:r>
@@ -343,6 +439,7 @@
         </w:rPr>
         <w:t xml:space="preserve">{{ </w:t>
       </w:r>
+      <w:proofErr w:type="spellStart"/>
       <w:r>
         <w:rPr>
           <w:rFonts w:asciiTheme="minorHAnsi" w:hAnsiTheme="minorHAnsi" w:cstheme="minorHAnsi"/>
@@ -355,7 +452,15 @@
           <w:rFonts w:asciiTheme="minorHAnsi" w:hAnsiTheme="minorHAnsi" w:cstheme="minorHAnsi"/>
           <w:sz w:val="24"/>
         </w:rPr>
-        <w:t>service_date }}</w:t>
+        <w:t>service_date</w:t>
+      </w:r>
+      <w:proofErr w:type="spellEnd"/>
+      <w:r>
+        <w:rPr>
+          <w:rFonts w:asciiTheme="minorHAnsi" w:hAnsiTheme="minorHAnsi" w:cstheme="minorHAnsi"/>
+          <w:sz w:val="24"/>
+        </w:rPr>
+        <w:t xml:space="preserve"> }}</w:t>
       </w:r>
       <w:r>
         <w:rPr>
@@ -368,16 +473,6 @@
     </w:p>
     <w:p>
       <w:pPr>
-        <w:pStyle w:val="ListParagraph"/>
-        <w:rPr>
-          <w:rFonts w:asciiTheme="minorHAnsi" w:eastAsia="Times New Roman" w:hAnsiTheme="minorHAnsi" w:cstheme="minorHAnsi"/>
-          <w:color w:val="auto"/>
-          <w:sz w:val="24"/>
-        </w:rPr>
-      </w:pPr>
-    </w:p>
-    <w:p>
-      <w:pPr>
         <w:spacing w:before="100" w:beforeAutospacing="1" w:after="100" w:afterAutospacing="1"/>
         <w:rPr>
           <w:rFonts w:asciiTheme="minorHAnsi" w:eastAsia="Times New Roman" w:hAnsiTheme="minorHAnsi" w:cstheme="minorHAnsi"/>
@@ -391,7 +486,25 @@
           <w:color w:val="auto"/>
           <w:sz w:val="24"/>
         </w:rPr>
-        <w:t>{%p if i=="final"%}</w:t>
+        <w:t xml:space="preserve">{%p if </w:t>
+      </w:r>
+      <w:proofErr w:type="spellStart"/>
+      <w:r>
+        <w:rPr>
+          <w:rFonts w:asciiTheme="minorHAnsi" w:eastAsia="Times New Roman" w:hAnsiTheme="minorHAnsi" w:cstheme="minorHAnsi"/>
+          <w:color w:val="auto"/>
+          <w:sz w:val="24"/>
+        </w:rPr>
+        <w:t>i</w:t>
+      </w:r>
+      <w:proofErr w:type="spellEnd"/>
+      <w:r>
+        <w:rPr>
+          <w:rFonts w:asciiTheme="minorHAnsi" w:eastAsia="Times New Roman" w:hAnsiTheme="minorHAnsi" w:cstheme="minorHAnsi"/>
+          <w:color w:val="auto"/>
+          <w:sz w:val="24"/>
+        </w:rPr>
+        <w:t>=="final"%}</w:t>
       </w:r>
     </w:p>
     <w:p>
@@ -440,8 +553,23 @@
         </w:rPr>
         <w:t>{%p endif %}</w:t>
       </w:r>
-      <w:bookmarkStart w:id="0" w:name="_GoBack"/>
-      <w:bookmarkEnd w:id="0"/>
+    </w:p>
+    <w:p>
+      <w:pPr>
+        <w:ind w:left="360"/>
+        <w:rPr>
+          <w:rFonts w:asciiTheme="minorHAnsi" w:hAnsiTheme="minorHAnsi" w:cstheme="minorHAnsi"/>
+          <w:sz w:val="24"/>
+        </w:rPr>
+      </w:pPr>
+      <w:r>
+        <w:rPr>
+          <w:rFonts w:asciiTheme="minorHAnsi" w:eastAsia="Times New Roman" w:hAnsiTheme="minorHAnsi" w:cstheme="minorHAnsi"/>
+          <w:color w:val="auto"/>
+          <w:sz w:val="24"/>
+        </w:rPr>
+        <w:t xml:space="preserve">Signature of Tenant </w:t>
+      </w:r>
     </w:p>
     <w:p>
       <w:pPr>
@@ -449,18 +577,33 @@
         <w:spacing w:before="100" w:beforeAutospacing="1" w:after="100" w:afterAutospacing="1"/>
         <w:ind w:left="360"/>
         <w:rPr>
-          <w:rFonts w:asciiTheme="minorHAnsi" w:eastAsia="Times New Roman" w:hAnsiTheme="minorHAnsi" w:cstheme="minorHAnsi"/>
-          <w:color w:val="auto"/>
-          <w:sz w:val="24"/>
-        </w:rPr>
-      </w:pPr>
-      <w:r>
-        <w:rPr>
-          <w:rFonts w:asciiTheme="minorHAnsi" w:eastAsia="Times New Roman" w:hAnsiTheme="minorHAnsi" w:cstheme="minorHAnsi"/>
-          <w:color w:val="auto"/>
-          <w:sz w:val="24"/>
-        </w:rPr>
-        <w:t xml:space="preserve">Signature of Tenant </w:t>
+          <w:rFonts w:asciiTheme="minorHAnsi" w:hAnsiTheme="minorHAnsi" w:cstheme="minorHAnsi"/>
+          <w:bCs/>
+          <w:sz w:val="24"/>
+        </w:rPr>
+      </w:pPr>
+      <w:r>
+        <w:rPr>
+          <w:rFonts w:asciiTheme="minorHAnsi" w:eastAsia="Times New Roman" w:hAnsiTheme="minorHAnsi" w:cstheme="minorHAnsi"/>
+          <w:color w:val="auto"/>
+          <w:sz w:val="24"/>
+        </w:rPr>
+        <w:t xml:space="preserve">{{ </w:t>
+      </w:r>
+      <w:r>
+        <w:rPr>
+          <w:rFonts w:asciiTheme="minorHAnsi" w:hAnsiTheme="minorHAnsi" w:cstheme="minorHAnsi"/>
+          <w:sz w:val="24"/>
+        </w:rPr>
+        <w:t>users</w:t>
+      </w:r>
+      <w:r>
+        <w:rPr>
+          <w:rFonts w:asciiTheme="minorHAnsi" w:hAnsiTheme="minorHAnsi" w:cstheme="minorHAnsi"/>
+          <w:bCs/>
+          <w:sz w:val="24"/>
+        </w:rPr>
+        <w:t>[0].name }}</w:t>
       </w:r>
     </w:p>
     <w:p>
@@ -474,6 +617,14 @@
           <w:sz w:val="24"/>
         </w:rPr>
       </w:pPr>
+      <w:r>
+        <w:rPr>
+          <w:rFonts w:asciiTheme="minorHAnsi" w:eastAsia="Times New Roman" w:hAnsiTheme="minorHAnsi" w:cstheme="minorHAnsi"/>
+          <w:color w:val="auto"/>
+          <w:sz w:val="24"/>
+        </w:rPr>
+        <w:t>Tenant’s Name</w:t>
+      </w:r>
     </w:p>
     <w:p>
       <w:pPr>
@@ -481,34 +632,11 @@
         <w:spacing w:before="100" w:beforeAutospacing="1" w:after="100" w:afterAutospacing="1"/>
         <w:ind w:left="360"/>
         <w:rPr>
-          <w:rFonts w:asciiTheme="minorHAnsi" w:hAnsiTheme="minorHAnsi" w:cstheme="minorHAnsi"/>
-          <w:bCs/>
-          <w:sz w:val="24"/>
-        </w:rPr>
-      </w:pPr>
-      <w:r>
-        <w:rPr>
-          <w:rFonts w:asciiTheme="minorHAnsi" w:eastAsia="Times New Roman" w:hAnsiTheme="minorHAnsi" w:cstheme="minorHAnsi"/>
-          <w:color w:val="auto"/>
-          <w:sz w:val="24"/>
-        </w:rPr>
-        <w:t xml:space="preserve">{{ </w:t>
-      </w:r>
-      <w:r>
-        <w:rPr>
-          <w:rFonts w:asciiTheme="minorHAnsi" w:hAnsiTheme="minorHAnsi" w:cstheme="minorHAnsi"/>
-          <w:sz w:val="24"/>
-        </w:rPr>
-        <w:t>users</w:t>
-      </w:r>
-      <w:r>
-        <w:rPr>
-          <w:rFonts w:asciiTheme="minorHAnsi" w:hAnsiTheme="minorHAnsi" w:cstheme="minorHAnsi"/>
-          <w:bCs/>
-          <w:sz w:val="24"/>
-        </w:rPr>
-        <w:t>[0].name }}</w:t>
-      </w:r>
+          <w:rFonts w:asciiTheme="minorHAnsi" w:eastAsia="Times New Roman" w:hAnsiTheme="minorHAnsi" w:cstheme="minorHAnsi"/>
+          <w:color w:val="auto"/>
+          <w:sz w:val="24"/>
+        </w:rPr>
+      </w:pPr>
     </w:p>
     <w:p>
       <w:pPr>
@@ -517,17 +645,39 @@
         <w:ind w:left="360"/>
         <w:rPr>
           <w:rFonts w:asciiTheme="minorHAnsi" w:eastAsia="Times New Roman" w:hAnsiTheme="minorHAnsi" w:cstheme="minorHAnsi"/>
-          <w:color w:val="auto"/>
-          <w:sz w:val="24"/>
-        </w:rPr>
-      </w:pPr>
-      <w:r>
-        <w:rPr>
-          <w:rFonts w:asciiTheme="minorHAnsi" w:eastAsia="Times New Roman" w:hAnsiTheme="minorHAnsi" w:cstheme="minorHAnsi"/>
-          <w:color w:val="auto"/>
-          <w:sz w:val="24"/>
-        </w:rPr>
-        <w:t>Tenant’s Name</w:t>
+          <w:bCs/>
+          <w:color w:val="auto"/>
+          <w:sz w:val="24"/>
+        </w:rPr>
+      </w:pPr>
+      <w:r>
+        <w:rPr>
+          <w:rFonts w:asciiTheme="minorHAnsi" w:eastAsia="Times New Roman" w:hAnsiTheme="minorHAnsi" w:cstheme="minorHAnsi"/>
+          <w:bCs/>
+          <w:color w:val="auto"/>
+          <w:sz w:val="24"/>
+        </w:rPr>
+        <w:t>{{ users[0].</w:t>
+      </w:r>
+      <w:proofErr w:type="spellStart"/>
+      <w:r>
+        <w:rPr>
+          <w:rFonts w:asciiTheme="minorHAnsi" w:eastAsia="Times New Roman" w:hAnsiTheme="minorHAnsi" w:cstheme="minorHAnsi"/>
+          <w:bCs/>
+          <w:color w:val="auto"/>
+          <w:sz w:val="24"/>
+        </w:rPr>
+        <w:t>address.block</w:t>
+      </w:r>
+      <w:proofErr w:type="spellEnd"/>
+      <w:r>
+        <w:rPr>
+          <w:rFonts w:asciiTheme="minorHAnsi" w:eastAsia="Times New Roman" w:hAnsiTheme="minorHAnsi" w:cstheme="minorHAnsi"/>
+          <w:bCs/>
+          <w:color w:val="auto"/>
+          <w:sz w:val="24"/>
+        </w:rPr>
+        <w:t>() }}</w:t>
       </w:r>
     </w:p>
     <w:p>
@@ -541,6 +691,14 @@
           <w:sz w:val="24"/>
         </w:rPr>
       </w:pPr>
+      <w:r>
+        <w:rPr>
+          <w:rFonts w:asciiTheme="minorHAnsi" w:eastAsia="Times New Roman" w:hAnsiTheme="minorHAnsi" w:cstheme="minorHAnsi"/>
+          <w:color w:val="auto"/>
+          <w:sz w:val="24"/>
+        </w:rPr>
+        <w:t xml:space="preserve"> Address </w:t>
+      </w:r>
     </w:p>
     <w:p>
       <w:pPr>
@@ -549,20 +707,10 @@
         <w:ind w:left="360"/>
         <w:rPr>
           <w:rFonts w:asciiTheme="minorHAnsi" w:eastAsia="Times New Roman" w:hAnsiTheme="minorHAnsi" w:cstheme="minorHAnsi"/>
-          <w:bCs/>
-          <w:color w:val="auto"/>
-          <w:sz w:val="24"/>
-        </w:rPr>
-      </w:pPr>
-      <w:r>
-        <w:rPr>
-          <w:rFonts w:asciiTheme="minorHAnsi" w:eastAsia="Times New Roman" w:hAnsiTheme="minorHAnsi" w:cstheme="minorHAnsi"/>
-          <w:bCs/>
-          <w:color w:val="auto"/>
-          <w:sz w:val="24"/>
-        </w:rPr>
-        <w:t>{{ users[0].address.block() }}</w:t>
-      </w:r>
+          <w:color w:val="auto"/>
+          <w:sz w:val="24"/>
+        </w:rPr>
+      </w:pPr>
     </w:p>
     <w:p>
       <w:pPr>
@@ -571,17 +719,39 @@
         <w:ind w:left="360"/>
         <w:rPr>
           <w:rFonts w:asciiTheme="minorHAnsi" w:eastAsia="Times New Roman" w:hAnsiTheme="minorHAnsi" w:cstheme="minorHAnsi"/>
-          <w:color w:val="auto"/>
-          <w:sz w:val="24"/>
-        </w:rPr>
-      </w:pPr>
-      <w:r>
-        <w:rPr>
-          <w:rFonts w:asciiTheme="minorHAnsi" w:eastAsia="Times New Roman" w:hAnsiTheme="minorHAnsi" w:cstheme="minorHAnsi"/>
-          <w:color w:val="auto"/>
-          <w:sz w:val="24"/>
-        </w:rPr>
-        <w:t xml:space="preserve"> Address </w:t>
+          <w:bCs/>
+          <w:color w:val="auto"/>
+          <w:sz w:val="24"/>
+        </w:rPr>
+      </w:pPr>
+      <w:r>
+        <w:rPr>
+          <w:rFonts w:asciiTheme="minorHAnsi" w:eastAsia="Times New Roman" w:hAnsiTheme="minorHAnsi" w:cstheme="minorHAnsi"/>
+          <w:bCs/>
+          <w:color w:val="auto"/>
+          <w:sz w:val="24"/>
+        </w:rPr>
+        <w:t>{{ users[0].</w:t>
+      </w:r>
+      <w:proofErr w:type="spellStart"/>
+      <w:r>
+        <w:rPr>
+          <w:rFonts w:asciiTheme="minorHAnsi" w:eastAsia="Times New Roman" w:hAnsiTheme="minorHAnsi" w:cstheme="minorHAnsi"/>
+          <w:bCs/>
+          <w:color w:val="auto"/>
+          <w:sz w:val="24"/>
+        </w:rPr>
+        <w:t>phone_numbers</w:t>
+      </w:r>
+      <w:proofErr w:type="spellEnd"/>
+      <w:r>
+        <w:rPr>
+          <w:rFonts w:asciiTheme="minorHAnsi" w:eastAsia="Times New Roman" w:hAnsiTheme="minorHAnsi" w:cstheme="minorHAnsi"/>
+          <w:bCs/>
+          <w:color w:val="auto"/>
+          <w:sz w:val="24"/>
+        </w:rPr>
+        <w:t>() }}</w:t>
       </w:r>
     </w:p>
     <w:p>
@@ -595,6 +765,14 @@
           <w:sz w:val="24"/>
         </w:rPr>
       </w:pPr>
+      <w:r>
+        <w:rPr>
+          <w:rFonts w:asciiTheme="minorHAnsi" w:eastAsia="Times New Roman" w:hAnsiTheme="minorHAnsi" w:cstheme="minorHAnsi"/>
+          <w:color w:val="auto"/>
+          <w:sz w:val="24"/>
+        </w:rPr>
+        <w:t xml:space="preserve">Telephone Number </w:t>
+      </w:r>
     </w:p>
     <w:p>
       <w:pPr>
@@ -603,20 +781,10 @@
         <w:ind w:left="360"/>
         <w:rPr>
           <w:rFonts w:asciiTheme="minorHAnsi" w:eastAsia="Times New Roman" w:hAnsiTheme="minorHAnsi" w:cstheme="minorHAnsi"/>
-          <w:bCs/>
-          <w:color w:val="auto"/>
-          <w:sz w:val="24"/>
-        </w:rPr>
-      </w:pPr>
-      <w:r>
-        <w:rPr>
-          <w:rFonts w:asciiTheme="minorHAnsi" w:eastAsia="Times New Roman" w:hAnsiTheme="minorHAnsi" w:cstheme="minorHAnsi"/>
-          <w:bCs/>
-          <w:color w:val="auto"/>
-          <w:sz w:val="24"/>
-        </w:rPr>
-        <w:t>{{ users[0].phone_numbers() }}</w:t>
-      </w:r>
+          <w:color w:val="auto"/>
+          <w:sz w:val="24"/>
+        </w:rPr>
+      </w:pPr>
     </w:p>
     <w:p>
       <w:pPr>
@@ -625,38 +793,6 @@
         <w:ind w:left="360"/>
         <w:rPr>
           <w:rFonts w:asciiTheme="minorHAnsi" w:eastAsia="Times New Roman" w:hAnsiTheme="minorHAnsi" w:cstheme="minorHAnsi"/>
-          <w:color w:val="auto"/>
-          <w:sz w:val="24"/>
-        </w:rPr>
-      </w:pPr>
-      <w:r>
-        <w:rPr>
-          <w:rFonts w:asciiTheme="minorHAnsi" w:eastAsia="Times New Roman" w:hAnsiTheme="minorHAnsi" w:cstheme="minorHAnsi"/>
-          <w:color w:val="auto"/>
-          <w:sz w:val="24"/>
-        </w:rPr>
-        <w:t xml:space="preserve">Telephone Number </w:t>
-      </w:r>
-    </w:p>
-    <w:p>
-      <w:pPr>
-        <w:pStyle w:val="ListParagraph"/>
-        <w:spacing w:before="100" w:beforeAutospacing="1" w:after="100" w:afterAutospacing="1"/>
-        <w:ind w:left="360"/>
-        <w:rPr>
-          <w:rFonts w:asciiTheme="minorHAnsi" w:eastAsia="Times New Roman" w:hAnsiTheme="minorHAnsi" w:cstheme="minorHAnsi"/>
-          <w:color w:val="auto"/>
-          <w:sz w:val="24"/>
-        </w:rPr>
-      </w:pPr>
-    </w:p>
-    <w:p>
-      <w:pPr>
-        <w:pStyle w:val="ListParagraph"/>
-        <w:spacing w:before="100" w:beforeAutospacing="1" w:after="100" w:afterAutospacing="1"/>
-        <w:ind w:left="360"/>
-        <w:rPr>
-          <w:rFonts w:asciiTheme="minorHAnsi" w:eastAsia="Times New Roman" w:hAnsiTheme="minorHAnsi" w:cstheme="minorHAnsi"/>
           <w:bCs/>
           <w:color w:val="auto"/>
           <w:sz w:val="24"/>
@@ -669,7 +805,27 @@
           <w:color w:val="auto"/>
           <w:sz w:val="24"/>
         </w:rPr>
-        <w:t>{{ showifdef('users[0].email') }}</w:t>
+        <w:t xml:space="preserve">{{ </w:t>
+      </w:r>
+      <w:proofErr w:type="spellStart"/>
+      <w:r>
+        <w:rPr>
+          <w:rFonts w:asciiTheme="minorHAnsi" w:eastAsia="Times New Roman" w:hAnsiTheme="minorHAnsi" w:cstheme="minorHAnsi"/>
+          <w:bCs/>
+          <w:color w:val="auto"/>
+          <w:sz w:val="24"/>
+        </w:rPr>
+        <w:t>showifdef</w:t>
+      </w:r>
+      <w:proofErr w:type="spellEnd"/>
+      <w:r>
+        <w:rPr>
+          <w:rFonts w:asciiTheme="minorHAnsi" w:eastAsia="Times New Roman" w:hAnsiTheme="minorHAnsi" w:cstheme="minorHAnsi"/>
+          <w:bCs/>
+          <w:color w:val="auto"/>
+          <w:sz w:val="24"/>
+        </w:rPr>
+        <w:t>('users[0].email') }}</w:t>
       </w:r>
     </w:p>
     <w:p>
@@ -703,7 +859,7 @@
 </file>
 
 <file path=word/numbering.xml><?xml version="1.0" encoding="utf-8"?>
-<w:numbering xmlns:wpc="http://schemas.microsoft.com/office/word/2010/wordprocessingCanvas" xmlns:cx="http://schemas.microsoft.com/office/drawing/2014/chartex" xmlns:cx1="http://schemas.microsoft.com/office/drawing/2015/9/8/chartex" xmlns:mc="http://schemas.openxmlformats.org/markup-compatibility/2006" xmlns:o="urn:schemas-microsoft-com:office:office" xmlns:r="http://schemas.openxmlformats.org/officeDocument/2006/relationships" xmlns:m="http://schemas.openxmlformats.org/officeDocument/2006/math" xmlns:v="urn:schemas-microsoft-com:vml" xmlns:wp14="http://schemas.microsoft.com/office/word/2010/wordprocessingDrawing" xmlns:wp="http://schemas.openxmlformats.org/drawingml/2006/wordprocessingDrawing" xmlns:w10="urn:schemas-microsoft-com:office:word" xmlns:w="http://schemas.openxmlformats.org/wordprocessingml/2006/main" xmlns:w14="http://schemas.microsoft.com/office/word/2010/wordml" xmlns:w15="http://schemas.microsoft.com/office/word/2012/wordml" xmlns:w16se="http://schemas.microsoft.com/office/word/2015/wordml/symex" xmlns:wpg="http://schemas.microsoft.com/office/word/2010/wordprocessingGroup" xmlns:wpi="http://schemas.microsoft.com/office/word/2010/wordprocessingInk" xmlns:wne="http://schemas.microsoft.com/office/word/2006/wordml" xmlns:wps="http://schemas.microsoft.com/office/word/2010/wordprocessingShape" mc:Ignorable="w14 w15 w16se wp14">
+<w:numbering xmlns:wpc="http://schemas.microsoft.com/office/word/2010/wordprocessingCanvas" xmlns:cx="http://schemas.microsoft.com/office/drawing/2014/chartex" xmlns:cx1="http://schemas.microsoft.com/office/drawing/2015/9/8/chartex" xmlns:cx2="http://schemas.microsoft.com/office/drawing/2015/10/21/chartex" xmlns:cx3="http://schemas.microsoft.com/office/drawing/2016/5/9/chartex" xmlns:cx4="http://schemas.microsoft.com/office/drawing/2016/5/10/chartex" xmlns:cx5="http://schemas.microsoft.com/office/drawing/2016/5/11/chartex" xmlns:cx6="http://schemas.microsoft.com/office/drawing/2016/5/12/chartex" xmlns:cx7="http://schemas.microsoft.com/office/drawing/2016/5/13/chartex" xmlns:cx8="http://schemas.microsoft.com/office/drawing/2016/5/14/chartex" xmlns:mc="http://schemas.openxmlformats.org/markup-compatibility/2006" xmlns:aink="http://schemas.microsoft.com/office/drawing/2016/ink" xmlns:am3d="http://schemas.microsoft.com/office/drawing/2017/model3d" xmlns:o="urn:schemas-microsoft-com:office:office" xmlns:r="http://schemas.openxmlformats.org/officeDocument/2006/relationships" xmlns:m="http://schemas.openxmlformats.org/officeDocument/2006/math" xmlns:v="urn:schemas-microsoft-com:vml" xmlns:wp14="http://schemas.microsoft.com/office/word/2010/wordprocessingDrawing" xmlns:wp="http://schemas.openxmlformats.org/drawingml/2006/wordprocessingDrawing" xmlns:w10="urn:schemas-microsoft-com:office:word" xmlns:w="http://schemas.openxmlformats.org/wordprocessingml/2006/main" xmlns:w14="http://schemas.microsoft.com/office/word/2010/wordml" xmlns:w15="http://schemas.microsoft.com/office/word/2012/wordml" xmlns:w16cex="http://schemas.microsoft.com/office/word/2018/wordml/cex" xmlns:w16cid="http://schemas.microsoft.com/office/word/2016/wordml/cid" xmlns:w16="http://schemas.microsoft.com/office/word/2018/wordml" xmlns:w16se="http://schemas.microsoft.com/office/word/2015/wordml/symex" xmlns:wpg="http://schemas.microsoft.com/office/word/2010/wordprocessingGroup" xmlns:wpi="http://schemas.microsoft.com/office/word/2010/wordprocessingInk" xmlns:wne="http://schemas.microsoft.com/office/word/2006/wordml" xmlns:wps="http://schemas.microsoft.com/office/word/2010/wordprocessingShape" mc:Ignorable="w14 w15 w16se w16cid w16 w16cex wp14">
   <w:abstractNum w:abstractNumId="0" w15:restartNumberingAfterBreak="0">
     <w:nsid w:val="09D56089"/>
     <w:multiLevelType w:val="hybridMultilevel"/>
@@ -1005,7 +1161,7 @@
 </file>
 
 <file path=word/styles.xml><?xml version="1.0" encoding="utf-8"?>
-<w:styles xmlns:mc="http://schemas.openxmlformats.org/markup-compatibility/2006" xmlns:r="http://schemas.openxmlformats.org/officeDocument/2006/relationships" xmlns:w="http://schemas.openxmlformats.org/wordprocessingml/2006/main" xmlns:w14="http://schemas.microsoft.com/office/word/2010/wordml" xmlns:w15="http://schemas.microsoft.com/office/word/2012/wordml" xmlns:w16se="http://schemas.microsoft.com/office/word/2015/wordml/symex" mc:Ignorable="w14 w15 w16se">
+<w:styles xmlns:mc="http://schemas.openxmlformats.org/markup-compatibility/2006" xmlns:r="http://schemas.openxmlformats.org/officeDocument/2006/relationships" xmlns:w="http://schemas.openxmlformats.org/wordprocessingml/2006/main" xmlns:w14="http://schemas.microsoft.com/office/word/2010/wordml" xmlns:w15="http://schemas.microsoft.com/office/word/2012/wordml" xmlns:w16cex="http://schemas.microsoft.com/office/word/2018/wordml/cex" xmlns:w16cid="http://schemas.microsoft.com/office/word/2016/wordml/cid" xmlns:w16="http://schemas.microsoft.com/office/word/2018/wordml" xmlns:w16se="http://schemas.microsoft.com/office/word/2015/wordml/symex" mc:Ignorable="w14 w15 w16se w16cid w16 w16cex">
   <w:docDefaults>
     <w:rPrDefault>
       <w:rPr>
@@ -1018,7 +1174,7 @@
     </w:rPrDefault>
     <w:pPrDefault/>
   </w:docDefaults>
-  <w:latentStyles w:defLockedState="0" w:defUIPriority="99" w:defSemiHidden="0" w:defUnhideWhenUsed="0" w:defQFormat="0" w:count="371">
+  <w:latentStyles w:defLockedState="0" w:defUIPriority="99" w:defSemiHidden="0" w:defUnhideWhenUsed="0" w:defQFormat="0" w:count="376">
     <w:lsdException w:name="Normal" w:uiPriority="0" w:qFormat="1"/>
     <w:lsdException w:name="heading 1" w:uiPriority="9" w:qFormat="1"/>
     <w:lsdException w:name="heading 2" w:semiHidden="1" w:uiPriority="9" w:unhideWhenUsed="1" w:qFormat="1"/>
@@ -1390,6 +1546,11 @@
     <w:lsdException w:name="List Table 5 Dark Accent 6" w:uiPriority="50"/>
     <w:lsdException w:name="List Table 6 Colorful Accent 6" w:uiPriority="51"/>
     <w:lsdException w:name="List Table 7 Colorful Accent 6" w:uiPriority="52"/>
+    <w:lsdException w:name="Mention" w:semiHidden="1" w:unhideWhenUsed="1"/>
+    <w:lsdException w:name="Smart Hyperlink" w:semiHidden="1" w:unhideWhenUsed="1"/>
+    <w:lsdException w:name="Hashtag" w:semiHidden="1" w:unhideWhenUsed="1"/>
+    <w:lsdException w:name="Unresolved Mention" w:semiHidden="1" w:unhideWhenUsed="1"/>
+    <w:lsdException w:name="Smart Link" w:semiHidden="1" w:unhideWhenUsed="1"/>
   </w:latentStyles>
   <w:style w:type="paragraph" w:default="1" w:styleId="Normal">
     <w:name w:val="Normal"/>

</xml_diff>